<commit_message>
poprawilem literowke w sprawozdaniu
</commit_message>
<xml_diff>
--- a/sprawozdanie.docx
+++ b/sprawozdanie.docx
@@ -8,6 +8,12 @@
           <w:lang w:val="pl-PL"/>
         </w:rPr>
       </w:pPr>
+      <w:r>
+        <w:rPr>
+          <w:lang w:val="pl-PL"/>
+        </w:rPr>
+        <w:t>mi</w:t>
+      </w:r>
       <w:r>
         <w:rPr>
           <w:lang w:val="pl-PL"/>
@@ -443,13 +449,7 @@
         <w:rPr>
           <w:lang w:val="pl-PL"/>
         </w:rPr>
-        <w:t xml:space="preserve"> </w:t>
-      </w:r>
-      <w:r>
-        <w:rPr>
-          <w:lang w:val="pl-PL"/>
-        </w:rPr>
-        <w:t xml:space="preserve">oraz </w:t>
+        <w:t xml:space="preserve"> oraz </w:t>
       </w:r>
       <m:oMath>
         <m:r>
@@ -491,7 +491,15 @@
           <w:lang w:val="pl-PL"/>
         </w:rPr>
         <w:tab/>
-        <w:t>Zaczynając od sprowadzanie t</w:t>
+        <w:t>Zaczynając od sprowadzenia</w:t>
+      </w:r>
+      <w:bookmarkStart w:id="0" w:name="_GoBack"/>
+      <w:bookmarkEnd w:id="0"/>
+      <w:r>
+        <w:rPr>
+          <w:lang w:val="pl-PL"/>
+        </w:rPr>
+        <w:t xml:space="preserve"> t</w:t>
       </w:r>
       <w:r>
         <w:rPr>
@@ -503,7 +511,13 @@
         <w:rPr>
           <w:lang w:val="pl-PL"/>
         </w:rPr>
-        <w:t xml:space="preserve">ansmitancji do postaci którą da się zasymulować. Od razu można zignorować element </w:t>
+        <w:t>ansmita</w:t>
+      </w:r>
+      <w:r>
+        <w:rPr>
+          <w:lang w:val="pl-PL"/>
+        </w:rPr>
+        <w:t xml:space="preserve">ncji do postaci którą da się zasymulować. Od razu można zignorować element </w:t>
       </w:r>
       <m:oMath>
         <m:sSup>
@@ -1103,14 +1117,7 @@
               <w:rFonts w:ascii="Cambria Math" w:hAnsi="Cambria Math"/>
               <w:lang w:val="pl-PL"/>
             </w:rPr>
-            <m:t xml:space="preserve"> </m:t>
-          </m:r>
-          <m:r>
-            <w:rPr>
-              <w:rFonts w:ascii="Cambria Math" w:hAnsi="Cambria Math"/>
-              <w:lang w:val="pl-PL"/>
-            </w:rPr>
-            <m:t>Y</m:t>
+            <m:t xml:space="preserve"> Y</m:t>
           </m:r>
           <m:d>
             <m:dPr>
@@ -1280,21 +1287,7 @@
               <w:rFonts w:ascii="Cambria Math" w:hAnsi="Cambria Math"/>
               <w:lang w:val="pl-PL"/>
             </w:rPr>
-            <m:t>=</m:t>
-          </m:r>
-          <m:r>
-            <w:rPr>
-              <w:rFonts w:ascii="Cambria Math" w:hAnsi="Cambria Math"/>
-              <w:lang w:val="pl-PL"/>
-            </w:rPr>
-            <m:t>U(s)</m:t>
-          </m:r>
-          <m:r>
-            <w:rPr>
-              <w:rFonts w:ascii="Cambria Math" w:hAnsi="Cambria Math"/>
-              <w:lang w:val="pl-PL"/>
-            </w:rPr>
-            <m:t>(</m:t>
+            <m:t>=U(s)(</m:t>
           </m:r>
           <m:sSub>
             <m:sSubPr>
@@ -1552,14 +1545,7 @@
                   <w:rFonts w:ascii="Cambria Math" w:hAnsi="Cambria Math"/>
                   <w:lang w:val="pl-PL"/>
                 </w:rPr>
-                <m:t>U(s)</m:t>
-              </m:r>
-              <m:r>
-                <w:rPr>
-                  <w:rFonts w:ascii="Cambria Math" w:hAnsi="Cambria Math"/>
-                  <w:lang w:val="pl-PL"/>
-                </w:rPr>
-                <m:t>-</m:t>
+                <m:t>U(s)-</m:t>
               </m:r>
               <m:f>
                 <m:fPr>
@@ -1788,14 +1774,7 @@
                       <w:rFonts w:ascii="Cambria Math" w:hAnsi="Cambria Math"/>
                       <w:lang w:val="pl-PL"/>
                     </w:rPr>
-                    <m:t>U(s)</m:t>
-                  </m:r>
-                  <m:r>
-                    <w:rPr>
-                      <w:rFonts w:ascii="Cambria Math" w:hAnsi="Cambria Math"/>
-                      <w:lang w:val="pl-PL"/>
-                    </w:rPr>
-                    <m:t>-</m:t>
+                    <m:t>U(s)-</m:t>
                   </m:r>
                   <m:f>
                     <m:fPr>
@@ -1948,7 +1927,7 @@
             <v:path o:extrusionok="f" gradientshapeok="t" o:connecttype="rect"/>
             <o:lock v:ext="edit" aspectratio="t"/>
           </v:shapetype>
-          <v:shape id="_x0000_i1036" type="#_x0000_t75" style="width:364.05pt;height:199.3pt">
+          <v:shape id="_x0000_i1025" type="#_x0000_t75" style="width:364.05pt;height:199.3pt">
             <v:imagedata r:id="rId4" o:title="Untitled Diagram"/>
           </v:shape>
         </w:pict>
@@ -2064,14 +2043,7 @@
               <w:rFonts w:ascii="Cambria Math" w:hAnsi="Cambria Math"/>
               <w:lang w:val="pl-PL"/>
             </w:rPr>
-            <m:t>(t)∙</m:t>
-          </m:r>
-          <m:r>
-            <w:rPr>
-              <w:rFonts w:ascii="Cambria Math" w:hAnsi="Cambria Math"/>
-              <w:lang w:val="pl-PL"/>
-            </w:rPr>
-            <m:t>τ</m:t>
+            <m:t>(t)∙τ</m:t>
           </m:r>
         </m:oMath>
       </m:oMathPara>
@@ -2521,28 +2493,7 @@
               <w:rFonts w:ascii="Cambria Math" w:hAnsi="Cambria Math"/>
               <w:lang w:val="pl-PL"/>
             </w:rPr>
-            <m:t>u</m:t>
-          </m:r>
-          <m:r>
-            <w:rPr>
-              <w:rFonts w:ascii="Cambria Math" w:hAnsi="Cambria Math"/>
-              <w:lang w:val="pl-PL"/>
-            </w:rPr>
-            <m:t>(</m:t>
-          </m:r>
-          <m:r>
-            <w:rPr>
-              <w:rFonts w:ascii="Cambria Math" w:hAnsi="Cambria Math"/>
-              <w:lang w:val="pl-PL"/>
-            </w:rPr>
-            <m:t>t</m:t>
-          </m:r>
-          <m:r>
-            <w:rPr>
-              <w:rFonts w:ascii="Cambria Math" w:hAnsi="Cambria Math"/>
-              <w:lang w:val="pl-PL"/>
-            </w:rPr>
-            <m:t>)-</m:t>
+            <m:t>u(t)-</m:t>
           </m:r>
           <m:f>
             <m:fPr>
@@ -2825,28 +2776,7 @@
               <w:rFonts w:ascii="Cambria Math" w:hAnsi="Cambria Math"/>
               <w:lang w:val="pl-PL"/>
             </w:rPr>
-            <m:t>u</m:t>
-          </m:r>
-          <m:r>
-            <w:rPr>
-              <w:rFonts w:ascii="Cambria Math" w:hAnsi="Cambria Math"/>
-              <w:lang w:val="pl-PL"/>
-            </w:rPr>
-            <m:t>(</m:t>
-          </m:r>
-          <m:r>
-            <w:rPr>
-              <w:rFonts w:ascii="Cambria Math" w:hAnsi="Cambria Math"/>
-              <w:lang w:val="pl-PL"/>
-            </w:rPr>
-            <m:t>t</m:t>
-          </m:r>
-          <m:r>
-            <w:rPr>
-              <w:rFonts w:ascii="Cambria Math" w:hAnsi="Cambria Math"/>
-              <w:lang w:val="pl-PL"/>
-            </w:rPr>
-            <m:t>)-</m:t>
+            <m:t>u(t)-</m:t>
           </m:r>
           <m:f>
             <m:fPr>
@@ -4935,7 +4865,7 @@
       </w:pPr>
       <w:r>
         <w:rPr>
-          <w:lang w:val="pl-PL"/>
+          <w:noProof/>
         </w:rPr>
         <w:drawing>
           <wp:inline distT="0" distB="0" distL="0" distR="0" wp14:anchorId="38853776" wp14:editId="10C04C7E">
@@ -5007,7 +4937,7 @@
       </w:pPr>
       <w:r>
         <w:rPr>
-          <w:lang w:val="pl-PL"/>
+          <w:noProof/>
         </w:rPr>
         <w:drawing>
           <wp:inline distT="0" distB="0" distL="0" distR="0" wp14:anchorId="499903E6" wp14:editId="04976A1B">
@@ -5057,19 +4987,7 @@
           <w:lang w:val="pl-PL"/>
         </w:rPr>
         <w:lastRenderedPageBreak/>
-        <w:t xml:space="preserve">Następnie ten sam układ, ale z mniejszym krokiem, </w:t>
-      </w:r>
-      <w:r>
-        <w:rPr>
-          <w:lang w:val="pl-PL"/>
-        </w:rPr>
-        <w:t xml:space="preserve">Jak widać rozwiązało to </w:t>
-      </w:r>
-      <w:r>
-        <w:rPr>
-          <w:lang w:val="pl-PL"/>
-        </w:rPr>
-        <w:t>problem pozornej niestabilności:</w:t>
+        <w:t>Następnie ten sam układ, ale z mniejszym krokiem, Jak widać rozwiązało to problem pozornej niestabilności:</w:t>
       </w:r>
       <w:r>
         <w:rPr>
@@ -5079,7 +4997,7 @@
       </w:r>
       <w:r>
         <w:rPr>
-          <w:lang w:val="pl-PL"/>
+          <w:noProof/>
         </w:rPr>
         <w:drawing>
           <wp:inline distT="0" distB="0" distL="0" distR="0" wp14:anchorId="2E12D6C6" wp14:editId="2C00BF3B">
@@ -5139,7 +5057,7 @@
       </w:pPr>
       <w:r>
         <w:rPr>
-          <w:lang w:val="pl-PL"/>
+          <w:noProof/>
         </w:rPr>
         <w:drawing>
           <wp:inline distT="0" distB="0" distL="0" distR="0" wp14:anchorId="68019AAE" wp14:editId="41D59E4B">
@@ -5186,7 +5104,7 @@
       </w:pPr>
       <w:r>
         <w:rPr>
-          <w:lang w:val="pl-PL"/>
+          <w:noProof/>
         </w:rPr>
         <w:lastRenderedPageBreak/>
         <w:drawing>
@@ -5262,7 +5180,7 @@
       </w:pPr>
       <w:r>
         <w:rPr>
-          <w:lang w:val="pl-PL"/>
+          <w:noProof/>
         </w:rPr>
         <w:drawing>
           <wp:inline distT="0" distB="0" distL="0" distR="0" wp14:anchorId="27849536" wp14:editId="5789BC16">
@@ -5390,8 +5308,6 @@
         </w:rPr>
         <w:t>Wszystkie wyniki były weryfikowane z wynikami w matlabie.</w:t>
       </w:r>
-      <w:bookmarkStart w:id="0" w:name="_GoBack"/>
-      <w:bookmarkEnd w:id="0"/>
     </w:p>
     <w:sectPr>
       <w:pgSz w:w="11906" w:h="16838"/>

</xml_diff>